<commit_message>
GH Action: Pandoc | New output for changed files
</commit_message>
<xml_diff>
--- a/content/de/instructions/inelastischer-stoss/generated/inelastischer-stoss.docx
+++ b/content/de/instructions/inelastischer-stoss/generated/inelastischer-stoss.docx
@@ -2,15 +2,6 @@
 <file path=word/document.xml><?xml version="1.0" encoding="utf-8"?>
 <w:document xmlns:w="http://schemas.openxmlformats.org/wordprocessingml/2006/main" xmlns:m="http://schemas.openxmlformats.org/officeDocument/2006/math" xmlns:r="http://schemas.openxmlformats.org/officeDocument/2006/relationships" xmlns:o="urn:schemas-microsoft-com:office:office" xmlns:v="urn:schemas-microsoft-com:vml" xmlns:w10="urn:schemas-microsoft-com:office:word" xmlns:a="http://schemas.openxmlformats.org/drawingml/2006/main" xmlns:pic="http://schemas.openxmlformats.org/drawingml/2006/picture" xmlns:wp="http://schemas.openxmlformats.org/drawingml/2006/wordprocessingDrawing">
   <w:body>
-    <w:bookmarkStart w:id="32" w:name="inelastischer-stoß"/>
-    <w:p>
-      <w:pPr>
-        <w:pStyle w:val="Heading1"/>
-      </w:pPr>
-      <w:r>
-        <w:t xml:space="preserve">Inelastischer Stoß</w:t>
-      </w:r>
-    </w:p>
     <w:p>
       <w:pPr>
         <w:pStyle w:val="FirstParagraph"/>
@@ -1003,7 +994,6 @@
       </w:r>
     </w:p>
     <w:bookmarkEnd w:id="31"/>
-    <w:bookmarkEnd w:id="32"/>
     <w:sectPr/>
   </w:body>
 </w:document>

</xml_diff>